<commit_message>
current project status exported to exe
</commit_message>
<xml_diff>
--- a/research.docx
+++ b/research.docx
@@ -133,6 +133,7 @@
     </w:p>
     <w:p>
       <w:pPr>
+        <w:spacing w:line="480" w:lineRule="auto"/>
         <w:ind w:firstLine="720"/>
         <w:rPr>
           <w:noProof/>
@@ -142,17 +143,84 @@
         <w:rPr>
           <w:noProof/>
         </w:rPr>
-        <w:t>My code-based research project’s theme is realtime music visualisation. It tries to encapuslate a vivid color style often used by projections and lasers at EDM events. The visualizer is comprised of a few different parts that respond to the music being played at a given time. The code base is written in Java using Processing’</w:t>
-      </w:r>
-      <w:r>
-        <w:rPr>
-          <w:noProof/>
-        </w:rPr>
-        <w:t xml:space="preserve">s IDE and library. </w:t>
-      </w:r>
-    </w:p>
-    <w:p>
-      <w:pPr>
+        <w:t xml:space="preserve">My code-based research project’s theme is realtime music visualisation. It tries to </w:t>
+      </w:r>
+      <w:r>
+        <w:rPr>
+          <w:rFonts w:ascii="Verdana" w:hAnsi="Verdana"/>
+          <w:color w:val="000000"/>
+          <w:sz w:val="18"/>
+          <w:szCs w:val="18"/>
+          <w:shd w:val="clear" w:color="auto" w:fill="FFFFFF"/>
+        </w:rPr>
+        <w:t>encapsulate</w:t>
+      </w:r>
+      <w:r>
+        <w:rPr>
+          <w:rFonts w:ascii="Verdana" w:hAnsi="Verdana"/>
+          <w:color w:val="000000"/>
+          <w:sz w:val="18"/>
+          <w:szCs w:val="18"/>
+          <w:shd w:val="clear" w:color="auto" w:fill="FFFFFF"/>
+        </w:rPr>
+        <w:t xml:space="preserve"> </w:t>
+      </w:r>
+      <w:r>
+        <w:rPr>
+          <w:noProof/>
+        </w:rPr>
+        <w:t xml:space="preserve">a vivid color style often used by projections and lasers at EDM events. The visualizer is </w:t>
+      </w:r>
+      <w:r>
+        <w:rPr>
+          <w:rFonts w:ascii="Verdana" w:hAnsi="Verdana"/>
+          <w:color w:val="000000"/>
+          <w:sz w:val="18"/>
+          <w:szCs w:val="18"/>
+          <w:shd w:val="clear" w:color="auto" w:fill="FFFFFF"/>
+        </w:rPr>
+        <w:t>composed</w:t>
+      </w:r>
+      <w:r>
+        <w:rPr>
+          <w:rFonts w:ascii="Verdana" w:hAnsi="Verdana"/>
+          <w:color w:val="000000"/>
+          <w:sz w:val="18"/>
+          <w:szCs w:val="18"/>
+          <w:shd w:val="clear" w:color="auto" w:fill="FFFFFF"/>
+        </w:rPr>
+        <w:t xml:space="preserve"> </w:t>
+      </w:r>
+      <w:r>
+        <w:rPr>
+          <w:noProof/>
+        </w:rPr>
+        <w:t>of a few different parts that respond to the music being played at a given time. The code base is written in Java using Processing’</w:t>
+      </w:r>
+      <w:r>
+        <w:rPr>
+          <w:noProof/>
+        </w:rPr>
+        <w:t xml:space="preserve">s </w:t>
+      </w:r>
+      <w:smartTag w:uri="urn:schemas-microsoft-com:office:smarttags" w:element="stockticker">
+        <w:r>
+          <w:rPr>
+            <w:noProof/>
+          </w:rPr>
+          <w:t>IDE</w:t>
+        </w:r>
+      </w:smartTag>
+      <w:r>
+        <w:rPr>
+          <w:noProof/>
+        </w:rPr>
+        <w:t xml:space="preserve"> and library. </w:t>
+      </w:r>
+    </w:p>
+    <w:p>
+      <w:pPr>
+        <w:spacing w:line="480" w:lineRule="auto"/>
         <w:ind w:firstLine="720"/>
         <w:rPr>
           <w:noProof/>
@@ -180,11 +248,62 @@
         <w:rPr>
           <w:noProof/>
         </w:rPr>
-        <w:t>un an FFT algorithm on both the left and right cannels, combine the results into a mix channel array and keep the other two separate so that I can keep the option of using L/R/Mix at any point. New audio and display information is obtained in the logic thread runnable. That thread updates the audio buffer, updates global stats about the audio buffer, and sets the levels arrays used for different equalizers in the scene.</w:t>
-      </w:r>
-    </w:p>
-    <w:p>
-      <w:pPr>
+        <w:t>un an FFT</w:t>
+      </w:r>
+      <w:r>
+        <w:rPr>
+          <w:noProof/>
+        </w:rPr>
+        <w:t xml:space="preserve"> (Fast Fourier Transform)</w:t>
+      </w:r>
+      <w:r>
+        <w:rPr>
+          <w:noProof/>
+        </w:rPr>
+        <w:t xml:space="preserve"> algorithm on both the left and right c</w:t>
+      </w:r>
+      <w:r>
+        <w:rPr>
+          <w:noProof/>
+        </w:rPr>
+        <w:t>h</w:t>
+      </w:r>
+      <w:r>
+        <w:rPr>
+          <w:noProof/>
+        </w:rPr>
+        <w:t xml:space="preserve">annels, combine the results into a mix channel array and keep the other two separate so that I can keep the option of using L/R/Mix at any point. New audio and display information is obtained in the logic thread runnable. That thread updates the audio buffer, updates global stats about the audio buffer, and sets the levels arrays used for </w:t>
+      </w:r>
+      <w:r>
+        <w:rPr>
+          <w:rFonts w:ascii="Verdana" w:hAnsi="Verdana"/>
+          <w:color w:val="000000"/>
+          <w:sz w:val="18"/>
+          <w:szCs w:val="18"/>
+          <w:shd w:val="clear" w:color="auto" w:fill="FFFFFF"/>
+        </w:rPr>
+        <w:t>equalizers</w:t>
+      </w:r>
+      <w:r>
+        <w:rPr>
+          <w:rFonts w:ascii="Verdana" w:hAnsi="Verdana"/>
+          <w:color w:val="000000"/>
+          <w:sz w:val="18"/>
+          <w:szCs w:val="18"/>
+          <w:shd w:val="clear" w:color="auto" w:fill="FFFFFF"/>
+        </w:rPr>
+        <w:t xml:space="preserve"> </w:t>
+      </w:r>
+      <w:r>
+        <w:rPr>
+          <w:noProof/>
+        </w:rPr>
+        <w:t>in the scene.</w:t>
+      </w:r>
+    </w:p>
+    <w:p>
+      <w:pPr>
+        <w:spacing w:line="480" w:lineRule="auto"/>
         <w:rPr>
           <w:noProof/>
         </w:rPr>
@@ -212,11 +331,24 @@
         <w:rPr>
           <w:noProof/>
         </w:rPr>
-        <w:t xml:space="preserve"> The equalizer bars can actually follow a different apttern other than the current audio buffer’s spectrum. By clicking on the scene the pattern number can be incremented through 5 different patterns. The max values of these patterns effects how background effects behave.</w:t>
-      </w:r>
-    </w:p>
-    <w:p>
-      <w:pPr>
+        <w:t xml:space="preserve"> The equalizer bars can actually follow a different </w:t>
+      </w:r>
+      <w:r>
+        <w:rPr>
+          <w:noProof/>
+        </w:rPr>
+        <w:t>pattern</w:t>
+      </w:r>
+      <w:r>
+        <w:rPr>
+          <w:noProof/>
+        </w:rPr>
+        <w:t xml:space="preserve"> other than the current audio buffer’s spectrum. By clicking on the scene the pattern number can be incremented through 5 different patterns. The max values of these patterns effects how background effects behave.</w:t>
+      </w:r>
+    </w:p>
+    <w:p>
+      <w:pPr>
+        <w:spacing w:line="480" w:lineRule="auto"/>
         <w:rPr>
           <w:noProof/>
         </w:rPr>
@@ -238,17 +370,73 @@
         <w:rPr>
           <w:noProof/>
         </w:rPr>
-        <w:t>low-poly spectrogram, and a high density spectrogram display. The low poly points are decided upon by finding local peaks and valleys in the audio buffer. The higher density display uses every frequency it can until it starts to run into the center of the screen, then it fades out. The higher desnity display also changes its color set depending on the current max volume; if the volume is low it should either be completely faded out or using a solid color that rotates with time, and if the volume is highit should go into an ‘overdrive’ mode that uses a combination of bright colors that sweep back and forth acros the lines over time.</w:t>
-      </w:r>
-      <w:r>
-        <w:rPr>
-          <w:noProof/>
-        </w:rPr>
-        <w:t xml:space="preserve"> The background design uses a set pattern but has it’s color, scrol speed, and zoom depend on the track’s overal volume.</w:t>
-      </w:r>
-    </w:p>
-    <w:p>
-      <w:pPr>
+        <w:t xml:space="preserve">low-poly spectrogram, and a high density spectrogram display. The low poly points are decided upon by finding local peaks and valleys in the audio buffer. The higher density display uses every frequency it can until it starts to run into the center of the screen, then it fades out. The higher </w:t>
+      </w:r>
+      <w:r>
+        <w:rPr>
+          <w:noProof/>
+        </w:rPr>
+        <w:t>density</w:t>
+      </w:r>
+      <w:r>
+        <w:rPr>
+          <w:noProof/>
+        </w:rPr>
+        <w:t xml:space="preserve"> display also changes its color set depending on the current max volume; if the volume is low it should either be completely faded out or using a solid color that rotates with time, and if the volume is high</w:t>
+      </w:r>
+      <w:r>
+        <w:rPr>
+          <w:noProof/>
+        </w:rPr>
+        <w:t xml:space="preserve"> </w:t>
+      </w:r>
+      <w:r>
+        <w:rPr>
+          <w:noProof/>
+        </w:rPr>
+        <w:t xml:space="preserve">it should go into an ‘overdrive’ mode that uses a </w:t>
+      </w:r>
+      <w:r>
+        <w:rPr>
+          <w:noProof/>
+        </w:rPr>
+        <w:lastRenderedPageBreak/>
+        <w:t>combination of bright colors that sweep back and forth acro</w:t>
+      </w:r>
+      <w:r>
+        <w:rPr>
+          <w:noProof/>
+        </w:rPr>
+        <w:t>s</w:t>
+      </w:r>
+      <w:r>
+        <w:rPr>
+          <w:noProof/>
+        </w:rPr>
+        <w:t>s the lines over time.</w:t>
+      </w:r>
+      <w:r>
+        <w:rPr>
+          <w:noProof/>
+        </w:rPr>
+        <w:t xml:space="preserve"> The background design uses a set pattern but has it’s color, scrol</w:t>
+      </w:r>
+      <w:r>
+        <w:rPr>
+          <w:noProof/>
+        </w:rPr>
+        <w:t>l</w:t>
+      </w:r>
+      <w:r>
+        <w:rPr>
+          <w:noProof/>
+        </w:rPr>
+        <w:t xml:space="preserve"> speed, and zoom depend on the track’s overal volume.</w:t>
+      </w:r>
+    </w:p>
+    <w:p>
+      <w:pPr>
+        <w:spacing w:line="480" w:lineRule="auto"/>
         <w:rPr>
           <w:noProof/>
         </w:rPr>
@@ -258,11 +446,88 @@
           <w:noProof/>
         </w:rPr>
         <w:tab/>
-        <w:t>Finally, in the foreground there are two effects that are made to be ‘brighter’ than the rest of the scene. The first is the low density spectorgram that appears in orange/green above the high desnity spectrogram. It uses the same information as the low poly spectorgram but doesn’t draw connecting bridge lines and has some lower y values displacement to deceptively make it look reflective. Lastly there are the laser-like effects. it is produced by a function called aura_spread. Like the other elements it’s paramaters are based on a fucntion of time and overal volume in the track.</w:t>
-      </w:r>
-    </w:p>
-    <w:p>
-      <w:pPr>
+        <w:t xml:space="preserve">Finally, in the foreground there are two effects that are made to be ‘brighter’ than the rest of the scene. The first is the low density </w:t>
+      </w:r>
+      <w:r>
+        <w:rPr>
+          <w:rFonts w:ascii="Verdana" w:hAnsi="Verdana"/>
+          <w:color w:val="000000"/>
+          <w:sz w:val="18"/>
+          <w:szCs w:val="18"/>
+          <w:shd w:val="clear" w:color="auto" w:fill="FFFFFF"/>
+        </w:rPr>
+        <w:t>spectrogram</w:t>
+      </w:r>
+      <w:r>
+        <w:rPr>
+          <w:rFonts w:ascii="Verdana" w:hAnsi="Verdana"/>
+          <w:color w:val="000000"/>
+          <w:sz w:val="18"/>
+          <w:szCs w:val="18"/>
+          <w:shd w:val="clear" w:color="auto" w:fill="FFFFFF"/>
+        </w:rPr>
+        <w:t xml:space="preserve"> </w:t>
+      </w:r>
+      <w:r>
+        <w:rPr>
+          <w:noProof/>
+        </w:rPr>
+        <w:t xml:space="preserve">that appears in orange/green above the high desnity spectrogram. It uses the same information as the low poly </w:t>
+      </w:r>
+      <w:r>
+        <w:rPr>
+          <w:rFonts w:ascii="Verdana" w:hAnsi="Verdana"/>
+          <w:color w:val="000000"/>
+          <w:sz w:val="18"/>
+          <w:szCs w:val="18"/>
+          <w:shd w:val="clear" w:color="auto" w:fill="FFFFFF"/>
+        </w:rPr>
+        <w:t>spectrogram</w:t>
+      </w:r>
+      <w:r>
+        <w:rPr>
+          <w:rFonts w:ascii="Verdana" w:hAnsi="Verdana"/>
+          <w:color w:val="000000"/>
+          <w:sz w:val="18"/>
+          <w:szCs w:val="18"/>
+          <w:shd w:val="clear" w:color="auto" w:fill="FFFFFF"/>
+        </w:rPr>
+        <w:t xml:space="preserve"> </w:t>
+      </w:r>
+      <w:r>
+        <w:rPr>
+          <w:noProof/>
+        </w:rPr>
+        <w:t xml:space="preserve">but doesn’t draw connecting bridge lines and has some lower y values displacement to deceptively make it look reflective. Lastly there are the laser-like effects. it is produced by a function called aura_spread. Like the other elements it’s paramaters are based on a </w:t>
+      </w:r>
+      <w:r>
+        <w:rPr>
+          <w:noProof/>
+        </w:rPr>
+        <w:t>function</w:t>
+      </w:r>
+      <w:r>
+        <w:rPr>
+          <w:noProof/>
+        </w:rPr>
+        <w:t xml:space="preserve"> of time and overal</w:t>
+      </w:r>
+      <w:r>
+        <w:rPr>
+          <w:noProof/>
+        </w:rPr>
+        <w:t xml:space="preserve">l </w:t>
+      </w:r>
+      <w:r>
+        <w:rPr>
+          <w:noProof/>
+        </w:rPr>
+        <w:t>volume in the track.</w:t>
+      </w:r>
+    </w:p>
+    <w:p>
+      <w:pPr>
+        <w:spacing w:line="480" w:lineRule="auto"/>
         <w:rPr>
           <w:noProof/>
         </w:rPr>
@@ -272,10 +537,80 @@
           <w:noProof/>
         </w:rPr>
         <w:tab/>
-        <w:t>In order for all of this to be successful and look nice it needs to process new data quickly and pass it over to be drawn just as fast. I get this done by using Artur Fast’s threading framwork (Artur);</w:t>
-      </w:r>
-      <w:bookmarkStart w:id="0" w:name="_GoBack"/>
-      <w:bookmarkEnd w:id="0"/>
+        <w:t>In order for all of this to be successful and look nice it needs to process new data quickly and pass it over to be drawn just as fast. I get this done by using Artur Fast’s threading fram</w:t>
+      </w:r>
+      <w:r>
+        <w:rPr>
+          <w:noProof/>
+        </w:rPr>
+        <w:t>e</w:t>
+      </w:r>
+      <w:r>
+        <w:rPr>
+          <w:noProof/>
+        </w:rPr>
+        <w:t>work (</w:t>
+      </w:r>
+      <w:r>
+        <w:rPr>
+          <w:noProof/>
+        </w:rPr>
+        <w:t>Fast</w:t>
+      </w:r>
+      <w:r>
+        <w:rPr>
+          <w:noProof/>
+        </w:rPr>
+        <w:t>).  The logic thread does all data manipulation, the misc thread does framerate calculations and the draw thread is created by default by processing in the void draw () method.</w:t>
+      </w:r>
+      <w:r>
+        <w:rPr>
+          <w:noProof/>
+        </w:rPr>
+        <w:t xml:space="preserve"> For low intensity tracks I suggest clocking on the scene to the 2</w:t>
+      </w:r>
+      <w:r>
+        <w:rPr>
+          <w:noProof/>
+          <w:vertAlign w:val="superscript"/>
+        </w:rPr>
+        <w:t>nd</w:t>
+      </w:r>
+      <w:r>
+        <w:rPr>
+          <w:noProof/>
+        </w:rPr>
+        <w:t xml:space="preserve"> or last pattern to enable the high/low density </w:t>
+      </w:r>
+      <w:r>
+        <w:rPr>
+          <w:rFonts w:ascii="Verdana" w:hAnsi="Verdana"/>
+          <w:color w:val="000000"/>
+          <w:sz w:val="18"/>
+          <w:szCs w:val="18"/>
+          <w:shd w:val="clear" w:color="auto" w:fill="FFFFFF"/>
+        </w:rPr>
+        <w:t>spectrograms</w:t>
+      </w:r>
+      <w:r>
+        <w:rPr>
+          <w:noProof/>
+        </w:rPr>
+        <w:t xml:space="preserve"> </w:t>
+      </w:r>
+      <w:r>
+        <w:rPr>
+          <w:noProof/>
+        </w:rPr>
+        <w:t>a higher percent of the time. Otherwise, crank up the volume for some interesting effects and please enjoy responsibly!</w:t>
+      </w:r>
+    </w:p>
+    <w:p>
+      <w:pPr>
+        <w:rPr>
+          <w:noProof/>
+        </w:rPr>
+      </w:pPr>
     </w:p>
     <w:p>
       <w:pPr>
@@ -289,9 +624,25 @@
         </w:rPr>
         <w:lastRenderedPageBreak/>
         <w:drawing>
-          <wp:inline distT="0" distB="0" distL="0" distR="0" wp14:anchorId="72DB4DBD" wp14:editId="24CCAA61">
+          <wp:anchor distT="0" distB="0" distL="114300" distR="114300" simplePos="0" relativeHeight="251658240" behindDoc="1" locked="0" layoutInCell="1" allowOverlap="1" wp14:anchorId="32E5A9D7" wp14:editId="2FB168B6">
+            <wp:simplePos x="0" y="0"/>
+            <wp:positionH relativeFrom="column">
+              <wp:posOffset>-152400</wp:posOffset>
+            </wp:positionH>
+            <wp:positionV relativeFrom="paragraph">
+              <wp:posOffset>-514985</wp:posOffset>
+            </wp:positionV>
             <wp:extent cx="5943600" cy="3143885"/>
             <wp:effectExtent l="0" t="0" r="0" b="0"/>
+            <wp:wrapTight wrapText="bothSides">
+              <wp:wrapPolygon edited="0">
+                <wp:start x="0" y="0"/>
+                <wp:lineTo x="0" y="21465"/>
+                <wp:lineTo x="21531" y="21465"/>
+                <wp:lineTo x="21531" y="0"/>
+                <wp:lineTo x="0" y="0"/>
+              </wp:wrapPolygon>
+            </wp:wrapTight>
             <wp:docPr id="1" name="Picture 1"/>
             <wp:cNvGraphicFramePr>
               <a:graphicFrameLocks xmlns:a="http://schemas.openxmlformats.org/drawingml/2006/main" noChangeAspect="1"/>
@@ -304,7 +655,13 @@
                     <pic:cNvPicPr/>
                   </pic:nvPicPr>
                   <pic:blipFill>
-                    <a:blip r:embed="rId8"/>
+                    <a:blip r:embed="rId8" cstate="print">
+                      <a:extLst>
+                        <a:ext uri="{28A0092B-C50C-407E-A947-70E740481C1C}">
+                          <a14:useLocalDpi xmlns:a14="http://schemas.microsoft.com/office/drawing/2010/main" val="0"/>
+                        </a:ext>
+                      </a:extLst>
+                    </a:blip>
                     <a:stretch>
                       <a:fillRect/>
                     </a:stretch>
@@ -321,7 +678,13 @@
                 </pic:pic>
               </a:graphicData>
             </a:graphic>
-          </wp:inline>
+            <wp14:sizeRelH relativeFrom="page">
+              <wp14:pctWidth>0</wp14:pctWidth>
+            </wp14:sizeRelH>
+            <wp14:sizeRelV relativeFrom="page">
+              <wp14:pctHeight>0</wp14:pctHeight>
+            </wp14:sizeRelV>
+          </wp:anchor>
         </w:drawing>
       </w:r>
     </w:p>
@@ -336,9 +699,173 @@
           <w:noProof/>
         </w:rPr>
         <w:drawing>
-          <wp:inline distT="0" distB="0" distL="0" distR="0" wp14:anchorId="6D70C4F9" wp14:editId="38D3C18D">
+          <wp:anchor distT="0" distB="0" distL="114300" distR="114300" simplePos="0" relativeHeight="251660288" behindDoc="1" locked="0" layoutInCell="1" allowOverlap="1" wp14:anchorId="3A3842D4" wp14:editId="1B6897BC">
+            <wp:simplePos x="0" y="0"/>
+            <wp:positionH relativeFrom="column">
+              <wp:posOffset>-152400</wp:posOffset>
+            </wp:positionH>
+            <wp:positionV relativeFrom="paragraph">
+              <wp:posOffset>236220</wp:posOffset>
+            </wp:positionV>
+            <wp:extent cx="5943600" cy="3132455"/>
+            <wp:effectExtent l="0" t="0" r="0" b="0"/>
+            <wp:wrapTight wrapText="bothSides">
+              <wp:wrapPolygon edited="0">
+                <wp:start x="0" y="0"/>
+                <wp:lineTo x="0" y="21412"/>
+                <wp:lineTo x="21531" y="21412"/>
+                <wp:lineTo x="21531" y="0"/>
+                <wp:lineTo x="0" y="0"/>
+              </wp:wrapPolygon>
+            </wp:wrapTight>
+            <wp:docPr id="4" name="Picture 4"/>
+            <wp:cNvGraphicFramePr>
+              <a:graphicFrameLocks xmlns:a="http://schemas.openxmlformats.org/drawingml/2006/main" noChangeAspect="1"/>
+            </wp:cNvGraphicFramePr>
+            <a:graphic xmlns:a="http://schemas.openxmlformats.org/drawingml/2006/main">
+              <a:graphicData uri="http://schemas.openxmlformats.org/drawingml/2006/picture">
+                <pic:pic xmlns:pic="http://schemas.openxmlformats.org/drawingml/2006/picture">
+                  <pic:nvPicPr>
+                    <pic:cNvPr id="0" name=""/>
+                    <pic:cNvPicPr/>
+                  </pic:nvPicPr>
+                  <pic:blipFill>
+                    <a:blip r:embed="rId9" cstate="print">
+                      <a:extLst>
+                        <a:ext uri="{28A0092B-C50C-407E-A947-70E740481C1C}">
+                          <a14:useLocalDpi xmlns:a14="http://schemas.microsoft.com/office/drawing/2010/main" val="0"/>
+                        </a:ext>
+                      </a:extLst>
+                    </a:blip>
+                    <a:stretch>
+                      <a:fillRect/>
+                    </a:stretch>
+                  </pic:blipFill>
+                  <pic:spPr>
+                    <a:xfrm>
+                      <a:off x="0" y="0"/>
+                      <a:ext cx="5943600" cy="3132455"/>
+                    </a:xfrm>
+                    <a:prstGeom prst="rect">
+                      <a:avLst/>
+                    </a:prstGeom>
+                  </pic:spPr>
+                </pic:pic>
+              </a:graphicData>
+            </a:graphic>
+            <wp14:sizeRelH relativeFrom="page">
+              <wp14:pctWidth>0</wp14:pctWidth>
+            </wp14:sizeRelH>
+            <wp14:sizeRelV relativeFrom="page">
+              <wp14:pctHeight>0</wp14:pctHeight>
+            </wp14:sizeRelV>
+          </wp:anchor>
+        </w:drawing>
+      </w:r>
+    </w:p>
+    <w:p>
+      <w:pPr>
+        <w:rPr>
+          <w:noProof/>
+        </w:rPr>
+      </w:pPr>
+    </w:p>
+    <w:p>
+      <w:pPr>
+        <w:rPr>
+          <w:rStyle w:val="Hyperlink"/>
+          <w:color w:val="auto"/>
+          <w:u w:val="none"/>
+        </w:rPr>
+      </w:pPr>
+    </w:p>
+    <w:p>
+      <w:pPr>
+        <w:rPr>
+          <w:rStyle w:val="Hyperlink"/>
+          <w:color w:val="auto"/>
+          <w:u w:val="none"/>
+        </w:rPr>
+      </w:pPr>
+    </w:p>
+    <w:p>
+      <w:pPr>
+        <w:rPr>
+          <w:rStyle w:val="Hyperlink"/>
+          <w:color w:val="auto"/>
+          <w:u w:val="none"/>
+        </w:rPr>
+      </w:pPr>
+    </w:p>
+    <w:p>
+      <w:pPr>
+        <w:rPr>
+          <w:rStyle w:val="Hyperlink"/>
+          <w:color w:val="auto"/>
+          <w:u w:val="none"/>
+        </w:rPr>
+      </w:pPr>
+    </w:p>
+    <w:p>
+      <w:pPr>
+        <w:rPr>
+          <w:rStyle w:val="Hyperlink"/>
+          <w:color w:val="auto"/>
+          <w:u w:val="none"/>
+        </w:rPr>
+      </w:pPr>
+    </w:p>
+    <w:p>
+      <w:pPr>
+        <w:rPr>
+          <w:rStyle w:val="Hyperlink"/>
+          <w:color w:val="auto"/>
+          <w:u w:val="none"/>
+        </w:rPr>
+      </w:pPr>
+    </w:p>
+    <w:p>
+      <w:pPr>
+        <w:rPr>
+          <w:rStyle w:val="Hyperlink"/>
+          <w:color w:val="auto"/>
+          <w:u w:val="none"/>
+        </w:rPr>
+      </w:pPr>
+    </w:p>
+    <w:p>
+      <w:pPr>
+        <w:rPr>
+          <w:rStyle w:val="Hyperlink"/>
+          <w:color w:val="auto"/>
+          <w:u w:val="none"/>
+        </w:rPr>
+      </w:pPr>
+      <w:r>
+        <w:rPr>
+          <w:noProof/>
+        </w:rPr>
+        <w:lastRenderedPageBreak/>
+        <w:drawing>
+          <wp:anchor distT="0" distB="0" distL="114300" distR="114300" simplePos="0" relativeHeight="251659264" behindDoc="1" locked="0" layoutInCell="1" allowOverlap="1" wp14:anchorId="669722D1" wp14:editId="4F1FA888">
+            <wp:simplePos x="0" y="0"/>
+            <wp:positionH relativeFrom="column">
+              <wp:posOffset>26670</wp:posOffset>
+            </wp:positionH>
+            <wp:positionV relativeFrom="paragraph">
+              <wp:posOffset>-104775</wp:posOffset>
+            </wp:positionV>
             <wp:extent cx="5943600" cy="3115945"/>
             <wp:effectExtent l="0" t="0" r="0" b="8255"/>
+            <wp:wrapTight wrapText="bothSides">
+              <wp:wrapPolygon edited="0">
+                <wp:start x="0" y="0"/>
+                <wp:lineTo x="0" y="21525"/>
+                <wp:lineTo x="21531" y="21525"/>
+                <wp:lineTo x="21531" y="0"/>
+                <wp:lineTo x="0" y="0"/>
+              </wp:wrapPolygon>
+            </wp:wrapTight>
             <wp:docPr id="5" name="Picture 5"/>
             <wp:cNvGraphicFramePr>
               <a:graphicFrameLocks xmlns:a="http://schemas.openxmlformats.org/drawingml/2006/main" noChangeAspect="1"/>
@@ -351,7 +878,13 @@
                     <pic:cNvPicPr/>
                   </pic:nvPicPr>
                   <pic:blipFill>
-                    <a:blip r:embed="rId9"/>
+                    <a:blip r:embed="rId10" cstate="print">
+                      <a:extLst>
+                        <a:ext uri="{28A0092B-C50C-407E-A947-70E740481C1C}">
+                          <a14:useLocalDpi xmlns:a14="http://schemas.microsoft.com/office/drawing/2010/main" val="0"/>
+                        </a:ext>
+                      </a:extLst>
+                    </a:blip>
                     <a:stretch>
                       <a:fillRect/>
                     </a:stretch>
@@ -368,70 +901,21 @@
                 </pic:pic>
               </a:graphicData>
             </a:graphic>
-          </wp:inline>
+            <wp14:sizeRelH relativeFrom="page">
+              <wp14:pctWidth>0</wp14:pctWidth>
+            </wp14:sizeRelH>
+            <wp14:sizeRelV relativeFrom="page">
+              <wp14:pctHeight>0</wp14:pctHeight>
+            </wp14:sizeRelV>
+          </wp:anchor>
         </w:drawing>
       </w:r>
-    </w:p>
-    <w:p>
-      <w:pPr>
-        <w:rPr>
-          <w:noProof/>
-        </w:rPr>
-      </w:pPr>
-      <w:r>
-        <w:rPr>
-          <w:noProof/>
-        </w:rPr>
-        <w:lastRenderedPageBreak/>
+      <w:r>
+        <w:rPr>
+          <w:noProof/>
+        </w:rPr>
         <w:drawing>
-          <wp:inline distT="0" distB="0" distL="0" distR="0" wp14:anchorId="3F12494B" wp14:editId="04B3F010">
-            <wp:extent cx="5943600" cy="3132455"/>
-            <wp:effectExtent l="0" t="0" r="0" b="0"/>
-            <wp:docPr id="4" name="Picture 4"/>
-            <wp:cNvGraphicFramePr>
-              <a:graphicFrameLocks xmlns:a="http://schemas.openxmlformats.org/drawingml/2006/main" noChangeAspect="1"/>
-            </wp:cNvGraphicFramePr>
-            <a:graphic xmlns:a="http://schemas.openxmlformats.org/drawingml/2006/main">
-              <a:graphicData uri="http://schemas.openxmlformats.org/drawingml/2006/picture">
-                <pic:pic xmlns:pic="http://schemas.openxmlformats.org/drawingml/2006/picture">
-                  <pic:nvPicPr>
-                    <pic:cNvPr id="0" name=""/>
-                    <pic:cNvPicPr/>
-                  </pic:nvPicPr>
-                  <pic:blipFill>
-                    <a:blip r:embed="rId10"/>
-                    <a:stretch>
-                      <a:fillRect/>
-                    </a:stretch>
-                  </pic:blipFill>
-                  <pic:spPr>
-                    <a:xfrm>
-                      <a:off x="0" y="0"/>
-                      <a:ext cx="5943600" cy="3132455"/>
-                    </a:xfrm>
-                    <a:prstGeom prst="rect">
-                      <a:avLst/>
-                    </a:prstGeom>
-                  </pic:spPr>
-                </pic:pic>
-              </a:graphicData>
-            </a:graphic>
-          </wp:inline>
-        </w:drawing>
-      </w:r>
-    </w:p>
-    <w:p>
-      <w:pPr>
-        <w:rPr>
-          <w:noProof/>
-        </w:rPr>
-      </w:pPr>
-      <w:r>
-        <w:rPr>
-          <w:noProof/>
-        </w:rPr>
-        <w:drawing>
-          <wp:inline distT="0" distB="0" distL="0" distR="0" wp14:anchorId="3C148B6F" wp14:editId="7A759331">
+          <wp:inline distT="0" distB="0" distL="0" distR="0" wp14:anchorId="4645E4E0" wp14:editId="026A4CEE">
             <wp:extent cx="5943600" cy="3134360"/>
             <wp:effectExtent l="0" t="0" r="0" b="8890"/>
             <wp:docPr id="6" name="Picture 6"/>
@@ -470,13 +954,6 @@
     <w:p>
       <w:pPr>
         <w:rPr>
-          <w:noProof/>
-        </w:rPr>
-      </w:pPr>
-    </w:p>
-    <w:p>
-      <w:pPr>
-        <w:rPr>
           <w:rStyle w:val="Hyperlink"/>
           <w:color w:val="auto"/>
           <w:u w:val="none"/>
@@ -500,69 +977,14 @@
           <w:u w:val="none"/>
         </w:rPr>
       </w:pPr>
-    </w:p>
-    <w:p>
-      <w:pPr>
+      <w:r>
         <w:rPr>
           <w:rStyle w:val="Hyperlink"/>
           <w:color w:val="auto"/>
           <w:u w:val="none"/>
         </w:rPr>
-      </w:pPr>
-    </w:p>
-    <w:p>
-      <w:pPr>
-        <w:rPr>
-          <w:rStyle w:val="Hyperlink"/>
-          <w:color w:val="auto"/>
-          <w:u w:val="none"/>
-        </w:rPr>
-      </w:pPr>
-    </w:p>
-    <w:p>
-      <w:pPr>
-        <w:rPr>
-          <w:rStyle w:val="Hyperlink"/>
-          <w:color w:val="auto"/>
-          <w:u w:val="none"/>
-        </w:rPr>
-      </w:pPr>
-    </w:p>
-    <w:p>
-      <w:pPr>
-        <w:rPr>
-          <w:rStyle w:val="Hyperlink"/>
-          <w:color w:val="auto"/>
-          <w:u w:val="none"/>
-        </w:rPr>
-      </w:pPr>
-    </w:p>
-    <w:p>
-      <w:pPr>
-        <w:rPr>
-          <w:rStyle w:val="Hyperlink"/>
-          <w:color w:val="auto"/>
-          <w:u w:val="none"/>
-        </w:rPr>
-      </w:pPr>
-    </w:p>
-    <w:p>
-      <w:pPr>
-        <w:rPr>
-          <w:rStyle w:val="Hyperlink"/>
-          <w:color w:val="auto"/>
-          <w:u w:val="none"/>
-        </w:rPr>
-      </w:pPr>
-    </w:p>
-    <w:p>
-      <w:pPr>
-        <w:rPr>
-          <w:rStyle w:val="Hyperlink"/>
-          <w:color w:val="auto"/>
-          <w:u w:val="none"/>
-        </w:rPr>
-      </w:pPr>
+        <w:br w:type="page"/>
+      </w:r>
     </w:p>
     <w:p>
       <w:pPr>
@@ -681,14 +1103,9 @@
       <w:r>
         <w:t xml:space="preserve">Go to the recording tab and set Stereo Mix as the default </w:t>
       </w:r>
-      <w:proofErr w:type="gramStart"/>
-      <w:r>
-        <w:t xml:space="preserve">device </w:t>
-      </w:r>
-      <w:r>
-        <w:t xml:space="preserve"> or</w:t>
-      </w:r>
-      <w:proofErr w:type="gramEnd"/>
+      <w:r>
+        <w:t>device or</w:t>
+      </w:r>
       <w:r>
         <w:t xml:space="preserve"> use a microphone.</w:t>
       </w:r>
@@ -755,6 +1172,99 @@
       <w:r>
         <w:t>.</w:t>
       </w:r>
+    </w:p>
+    <w:p>
+      <w:r>
+        <w:br w:type="page"/>
+      </w:r>
+    </w:p>
+    <w:p>
+      <w:pPr>
+        <w:pStyle w:val="ListParagraph"/>
+        <w:jc w:val="center"/>
+        <w:rPr>
+          <w:rFonts w:ascii="Helvetica" w:hAnsi="Helvetica" w:cs="Helvetica"/>
+          <w:color w:val="000000"/>
+          <w:sz w:val="21"/>
+          <w:szCs w:val="21"/>
+          <w:shd w:val="clear" w:color="auto" w:fill="F1F4F5"/>
+        </w:rPr>
+      </w:pPr>
+      <w:r>
+        <w:rPr>
+          <w:rFonts w:ascii="Helvetica" w:hAnsi="Helvetica" w:cs="Helvetica"/>
+          <w:color w:val="000000"/>
+          <w:sz w:val="21"/>
+          <w:szCs w:val="21"/>
+          <w:shd w:val="clear" w:color="auto" w:fill="F1F4F5"/>
+        </w:rPr>
+        <w:lastRenderedPageBreak/>
+        <w:t>References</w:t>
+      </w:r>
+    </w:p>
+    <w:p>
+      <w:pPr>
+        <w:pStyle w:val="ListParagraph"/>
+        <w:jc w:val="center"/>
+        <w:rPr>
+          <w:rFonts w:ascii="Helvetica" w:hAnsi="Helvetica" w:cs="Helvetica"/>
+          <w:color w:val="000000"/>
+          <w:sz w:val="21"/>
+          <w:szCs w:val="21"/>
+          <w:shd w:val="clear" w:color="auto" w:fill="F1F4F5"/>
+        </w:rPr>
+      </w:pPr>
+    </w:p>
+    <w:p>
+      <w:pPr>
+        <w:pStyle w:val="ListParagraph"/>
+        <w:ind w:hanging="720"/>
+      </w:pPr>
+      <w:r>
+        <w:rPr>
+          <w:rFonts w:ascii="Helvetica" w:hAnsi="Helvetica" w:cs="Helvetica"/>
+          <w:color w:val="000000"/>
+          <w:sz w:val="21"/>
+          <w:szCs w:val="21"/>
+          <w:shd w:val="clear" w:color="auto" w:fill="F1F4F5"/>
+        </w:rPr>
+        <w:t>Fast, Artur. "Your Code Runs Slow."</w:t>
+      </w:r>
+      <w:r>
+        <w:rPr>
+          <w:rStyle w:val="apple-converted-space"/>
+          <w:rFonts w:ascii="Helvetica" w:hAnsi="Helvetica" w:cs="Helvetica"/>
+          <w:color w:val="000000"/>
+          <w:sz w:val="21"/>
+          <w:szCs w:val="21"/>
+          <w:shd w:val="clear" w:color="auto" w:fill="F1F4F5"/>
+        </w:rPr>
+        <w:t> </w:t>
+      </w:r>
+      <w:r>
+        <w:rPr>
+          <w:rFonts w:ascii="Helvetica" w:hAnsi="Helvetica" w:cs="Helvetica"/>
+          <w:i/>
+          <w:iCs/>
+          <w:color w:val="000000"/>
+          <w:sz w:val="21"/>
+          <w:szCs w:val="21"/>
+          <w:shd w:val="clear" w:color="auto" w:fill="F1F4F5"/>
+        </w:rPr>
+        <w:t>Reddit</w:t>
+      </w:r>
+      <w:r>
+        <w:rPr>
+          <w:rFonts w:ascii="Helvetica" w:hAnsi="Helvetica" w:cs="Helvetica"/>
+          <w:color w:val="000000"/>
+          <w:sz w:val="21"/>
+          <w:szCs w:val="21"/>
+          <w:shd w:val="clear" w:color="auto" w:fill="F1F4F5"/>
+        </w:rPr>
+        <w:t>. N.p., 24 July 2015. Web. &lt;https://www.reddit.com/r/processing/comments/3dypfk/your_code_runs_slow_and_multi_threading_is_too/&gt;.</w:t>
+      </w:r>
+      <w:bookmarkStart w:id="0" w:name="_GoBack"/>
+      <w:bookmarkEnd w:id="0"/>
     </w:p>
     <w:sectPr>
       <w:pgSz w:w="12240" w:h="15840"/>
@@ -1359,6 +1869,11 @@
     <w:uiPriority w:val="99"/>
     <w:rsid w:val="009C15E5"/>
   </w:style>
+  <w:style w:type="character" w:customStyle="1" w:styleId="apple-converted-space">
+    <w:name w:val="apple-converted-space"/>
+    <w:basedOn w:val="DefaultParagraphFont"/>
+    <w:rsid w:val="0095204C"/>
+  </w:style>
 </w:styles>
 </file>
 
@@ -1635,6 +2150,11 @@
     <w:link w:val="Footer"/>
     <w:uiPriority w:val="99"/>
     <w:rsid w:val="009C15E5"/>
+  </w:style>
+  <w:style w:type="character" w:customStyle="1" w:styleId="apple-converted-space">
+    <w:name w:val="apple-converted-space"/>
+    <w:basedOn w:val="DefaultParagraphFont"/>
+    <w:rsid w:val="0095204C"/>
   </w:style>
 </w:styles>
 </file>

</xml_diff>